<commit_message>
add files for lab08
</commit_message>
<xml_diff>
--- a/labs/lab08/report/report.docx
+++ b/labs/lab08/report/report.docx
@@ -41,19 +41,19 @@
         <w:pStyle w:val="Author"/>
       </w:pPr>
       <w:r>
-        <w:t xml:space="preserve">Беличева</w:t>
+        <w:t xml:space="preserve">Апареев</w:t>
       </w:r>
       <w:r>
         <w:t xml:space="preserve"> </w:t>
       </w:r>
       <w:r>
-        <w:t xml:space="preserve">Дарья</w:t>
+        <w:t xml:space="preserve">Дмитрий</w:t>
       </w:r>
       <w:r>
         <w:t xml:space="preserve"> </w:t>
       </w:r>
       <w:r>
-        <w:t xml:space="preserve">Михайловна</w:t>
+        <w:t xml:space="preserve">Андреевич</w:t>
       </w:r>
     </w:p>
     <w:sdt>
@@ -1045,7 +1045,7 @@
         <w:pStyle w:val="FirstParagraph"/>
       </w:pPr>
       <w:r>
-        <w:t xml:space="preserve">В процессе выполнения данной лабораторной работы я реализовала модель TCP/AQM в xcos и OpenModelica.</w:t>
+        <w:t xml:space="preserve">В процессе выполнения данной лабораторной работы я реализовал модель TCP/AQM в xcos и OpenModelica.</w:t>
       </w:r>
     </w:p>
     <w:bookmarkEnd w:id="49"/>

</xml_diff>